<commit_message>
ayrik denklemi degismedi, gerilim 80-100 arasi cikiyor
</commit_message>
<xml_diff>
--- a/Kontrol Final Raporu/Kontrol Final Raporu1.pdf.docx
+++ b/Kontrol Final Raporu/Kontrol Final Raporu1.pdf.docx
@@ -14453,12 +14453,7 @@
           <w:ilvl w:val="2"/>
           <w:numId w:val="1"/>
         </w:numPr>
-        <w:rPr>
-          <w:rFonts w:ascii="Times New Roman" w:hAnsi="Times New Roman"/>
-          <w:i/>
-          <w:i/>
-          <w:iCs/>
-        </w:rPr>
+        <w:rPr/>
       </w:pPr>
       <w:r>
         <w:rPr>
@@ -14817,6 +14812,8 @@
       <w:r>
         <w:rPr>
           <w:rFonts w:ascii="Times New Roman" w:hAnsi="Times New Roman"/>
+          <w:b w:val="false"/>
+          <w:bCs w:val="false"/>
         </w:rPr>
       </w:r>
       <m:oMath xmlns:m="http://schemas.openxmlformats.org/officeDocument/2006/math">

</xml_diff>

<commit_message>
tork-akim-theta denklemine gecmeden once
</commit_message>
<xml_diff>
--- a/Kontrol Final Raporu/Kontrol Final Raporu1.pdf.docx
+++ b/Kontrol Final Raporu/Kontrol Final Raporu1.pdf.docx
@@ -21095,6 +21095,27 @@
           <m:sSub>
             <m:e>
               <m:r>
+                <m:t xml:space="preserve">h</m:t>
+              </m:r>
+            </m:e>
+            <m:sub>
+              <m:r>
+                <m:t xml:space="preserve">k</m:t>
+              </m:r>
+              <m:r>
+                <m:t xml:space="preserve">+</m:t>
+              </m:r>
+              <m:r>
+                <m:t xml:space="preserve">1</m:t>
+              </m:r>
+            </m:sub>
+          </m:sSub>
+          <m:r>
+            <m:t xml:space="preserve">⋅</m:t>
+          </m:r>
+          <m:sSub>
+            <m:e>
+              <m:r>
                 <m:t xml:space="preserve">θ</m:t>
               </m:r>
             </m:e>
@@ -21122,28 +21143,22 @@
             </m:e>
           </m:d>
           <m:r>
-            <m:t xml:space="preserve">∗</m:t>
+            <m:t xml:space="preserve">+</m:t>
           </m:r>
           <m:sSub>
             <m:e>
               <m:r>
-                <m:t xml:space="preserve">f</m:t>
+                <m:t xml:space="preserve">h</m:t>
               </m:r>
             </m:e>
             <m:sub>
               <m:r>
-                <m:t xml:space="preserve">x</m:t>
-              </m:r>
-              <m:r>
-                <m:t xml:space="preserve">,</m:t>
-              </m:r>
-              <m:r>
-                <m:t xml:space="preserve">fut</m:t>
+                <m:t xml:space="preserve">k</m:t>
               </m:r>
             </m:sub>
           </m:sSub>
           <m:r>
-            <m:t xml:space="preserve">+</m:t>
+            <m:t xml:space="preserve">⋅</m:t>
           </m:r>
           <m:sSub>
             <m:e>
@@ -21169,28 +21184,28 @@
             </m:e>
           </m:d>
           <m:r>
-            <m:t xml:space="preserve">∗</m:t>
+            <m:t xml:space="preserve">+</m:t>
           </m:r>
           <m:sSub>
             <m:e>
               <m:r>
-                <m:t xml:space="preserve">f</m:t>
+                <m:t xml:space="preserve">h</m:t>
               </m:r>
             </m:e>
             <m:sub>
               <m:r>
-                <m:t xml:space="preserve">x</m:t>
-              </m:r>
-              <m:r>
-                <m:t xml:space="preserve">,</m:t>
-              </m:r>
-              <m:r>
-                <m:t xml:space="preserve">now</m:t>
+                <m:t xml:space="preserve">k</m:t>
+              </m:r>
+              <m:r>
+                <m:t xml:space="preserve">−</m:t>
+              </m:r>
+              <m:r>
+                <m:t xml:space="preserve">1</m:t>
               </m:r>
             </m:sub>
           </m:sSub>
           <m:r>
-            <m:t xml:space="preserve">+</m:t>
+            <m:t xml:space="preserve">⋅</m:t>
           </m:r>
           <m:sSub>
             <m:e>
@@ -21221,27 +21236,6 @@
               </m:r>
             </m:e>
           </m:d>
-          <m:r>
-            <m:t xml:space="preserve">∗</m:t>
-          </m:r>
-          <m:sSub>
-            <m:e>
-              <m:r>
-                <m:t xml:space="preserve">f</m:t>
-              </m:r>
-            </m:e>
-            <m:sub>
-              <m:r>
-                <m:t xml:space="preserve">x</m:t>
-              </m:r>
-              <m:r>
-                <m:t xml:space="preserve">,</m:t>
-              </m:r>
-              <m:r>
-                <m:t xml:space="preserve">prev</m:t>
-              </m:r>
-            </m:sub>
-          </m:sSub>
         </m:oMath>
       </m:oMathPara>
     </w:p>

</xml_diff>